<commit_message>
final report pdf added
</commit_message>
<xml_diff>
--- a/Capstone_2/Capstone_2_Final_Report.docx
+++ b/Capstone_2/Capstone_2_Final_Report.docx
@@ -234,7 +234,23 @@
           <w:sz w:val="24"/>
           <w:szCs w:val="24"/>
         </w:rPr>
-        <w:t>In general, macro economic variables should drive financial returns of broad asset classes more predictably than that of specific sectors or individual securities.  Therefore, I chose to investigate the proposed portfolio construction model on a three asset portfolio consisting of the most commonly held asset classes: Equities, Bonds, and Commodities.</w:t>
+        <w:t xml:space="preserve">In general, </w:t>
+      </w:r>
+      <w:proofErr w:type="spellStart"/>
+      <w:r>
+        <w:rPr>
+          <w:sz w:val="24"/>
+          <w:szCs w:val="24"/>
+        </w:rPr>
+        <w:t>macro economic</w:t>
+      </w:r>
+      <w:proofErr w:type="spellEnd"/>
+      <w:r>
+        <w:rPr>
+          <w:sz w:val="24"/>
+          <w:szCs w:val="24"/>
+        </w:rPr>
+        <w:t xml:space="preserve"> variables should drive financial returns of broad asset classes more predictably than that of specific sectors or individual securities.  Therefore, I chose to investigate the proposed portfolio construction model on a three asset portfolio consisting of the most commonly held asset classes: Equities, Bonds, and Commodities.</w:t>
       </w:r>
       <w:r>
         <w:rPr>
@@ -735,14 +751,25 @@
           <w:szCs w:val="24"/>
         </w:rPr>
       </w:pPr>
-      <w:r>
-        <w:rPr>
-          <w:b/>
-          <w:bCs/>
-          <w:sz w:val="24"/>
-          <w:szCs w:val="24"/>
-        </w:rPr>
-        <w:t>Non Farm Payrolls</w:t>
+      <w:proofErr w:type="spellStart"/>
+      <w:r>
+        <w:rPr>
+          <w:b/>
+          <w:bCs/>
+          <w:sz w:val="24"/>
+          <w:szCs w:val="24"/>
+        </w:rPr>
+        <w:t>Non Farm</w:t>
+      </w:r>
+      <w:proofErr w:type="spellEnd"/>
+      <w:r>
+        <w:rPr>
+          <w:b/>
+          <w:bCs/>
+          <w:sz w:val="24"/>
+          <w:szCs w:val="24"/>
+        </w:rPr>
+        <w:t xml:space="preserve"> Payrolls</w:t>
       </w:r>
       <w:r>
         <w:rPr>
@@ -1933,6 +1960,29 @@
         </w:rPr>
         <w:t xml:space="preserve"> for Equities and Commodities.  Typically, investors could reduce total exposure during these volatile time periods, but our fully invested constraint prevents this.  Therefore, I choose a different portfolio construction method to help reduce predicted losses during these volatile periods.  I selected a threshold of 95% of the realized historic volatility from the entire training set.</w:t>
       </w:r>
+      <w:r>
+        <w:rPr>
+          <w:sz w:val="24"/>
+          <w:szCs w:val="24"/>
+        </w:rPr>
+        <w:t xml:space="preserve"> Both Minimum Variance and Max Sharpe optimizations were done with the </w:t>
+      </w:r>
+      <w:proofErr w:type="spellStart"/>
+      <w:r>
+        <w:rPr>
+          <w:sz w:val="24"/>
+          <w:szCs w:val="24"/>
+        </w:rPr>
+        <w:t>cvxpy</w:t>
+      </w:r>
+      <w:proofErr w:type="spellEnd"/>
+      <w:r>
+        <w:rPr>
+          <w:sz w:val="24"/>
+          <w:szCs w:val="24"/>
+        </w:rPr>
+        <w:t xml:space="preserve"> package. </w:t>
+      </w:r>
     </w:p>
     <w:p>
       <w:pPr>
@@ -2002,6 +2052,7 @@
           <w:sz w:val="24"/>
           <w:szCs w:val="24"/>
         </w:rPr>
+        <w:lastRenderedPageBreak/>
         <w:t xml:space="preserve">The final model parameter to tune </w:t>
       </w:r>
       <w:r>
@@ -2016,15 +2067,7 @@
           <w:sz w:val="24"/>
           <w:szCs w:val="24"/>
         </w:rPr>
-        <w:t xml:space="preserve">  The selected number of neighbors must balance being too few that it overfits the small subset or being too </w:t>
-      </w:r>
-      <w:r>
-        <w:rPr>
-          <w:sz w:val="24"/>
-          <w:szCs w:val="24"/>
-        </w:rPr>
-        <w:lastRenderedPageBreak/>
-        <w:t>many that it trends towards the mean of the entire training set.  To get an idea, I further split the training set multiple times into training and validation sets and measured the realized Sharpe ratio using my dynamic algorithm across a number of different N possibilities.</w:t>
+        <w:t xml:space="preserve">  The selected number of neighbors must balance being too few that it overfits the small subset or being too many that it trends towards the mean of the entire training set.  To get an idea, I further split the training set multiple times into training and validation sets and measured the realized Sharpe ratio using my dynamic algorithm across a number of different N possibilities.</w:t>
       </w:r>
     </w:p>
     <w:p>
@@ -2282,8 +2325,8 @@
       <w:pPr>
         <w:spacing w:after="0" w:line="240" w:lineRule="auto"/>
         <w:rPr>
-          <w:sz w:val="24"/>
-          <w:szCs w:val="24"/>
+          <w:sz w:val="10"/>
+          <w:szCs w:val="10"/>
         </w:rPr>
       </w:pPr>
     </w:p>
@@ -3394,16 +3437,6 @@
     </w:tbl>
     <w:p>
       <w:pPr>
-        <w:spacing w:after="0" w:line="240" w:lineRule="auto"/>
-        <w:rPr>
-          <w:sz w:val="24"/>
-          <w:szCs w:val="24"/>
-        </w:rPr>
-      </w:pPr>
-    </w:p>
-    <w:p>
-      <w:pPr>
-        <w:jc w:val="center"/>
         <w:rPr>
           <w:sz w:val="24"/>
           <w:szCs w:val="24"/>
@@ -3473,33 +3506,6 @@
     </w:p>
     <w:p>
       <w:pPr>
-        <w:jc w:val="both"/>
-        <w:rPr>
-          <w:sz w:val="24"/>
-          <w:szCs w:val="24"/>
-        </w:rPr>
-      </w:pPr>
-      <w:r>
-        <w:rPr>
-          <w:sz w:val="24"/>
-          <w:szCs w:val="24"/>
-        </w:rPr>
-        <w:lastRenderedPageBreak/>
-        <w:t>Interestingly, it even outperformed the best possible static portfolio created from the ex-post returns (Dynamic Algorithm Sharpe: .842; Best ex-post Sharpe: .819)</w:t>
-      </w:r>
-    </w:p>
-    <w:p>
-      <w:pPr>
-        <w:spacing w:after="0"/>
-        <w:jc w:val="both"/>
-        <w:rPr>
-          <w:sz w:val="24"/>
-          <w:szCs w:val="24"/>
-        </w:rPr>
-      </w:pPr>
-    </w:p>
-    <w:p>
-      <w:pPr>
         <w:spacing w:after="0" w:line="240" w:lineRule="auto"/>
         <w:jc w:val="both"/>
         <w:rPr>
@@ -3516,18 +3522,99 @@
           <w:sz w:val="28"/>
           <w:szCs w:val="28"/>
         </w:rPr>
+        <w:lastRenderedPageBreak/>
         <w:t>Conclusion</w:t>
       </w:r>
     </w:p>
     <w:p>
       <w:pPr>
         <w:spacing w:after="0" w:line="240" w:lineRule="auto"/>
-        <w:jc w:val="both"/>
-        <w:rPr>
-          <w:sz w:val="24"/>
-          <w:szCs w:val="24"/>
-        </w:rPr>
-      </w:pPr>
+        <w:rPr>
+          <w:sz w:val="24"/>
+          <w:szCs w:val="24"/>
+        </w:rPr>
+      </w:pPr>
+      <w:r>
+        <w:rPr>
+          <w:sz w:val="24"/>
+          <w:szCs w:val="24"/>
+        </w:rPr>
+        <w:t>The proposed dynamic algorithm was successful across a number of different metrics. It had the highest Sharpe ratio in the test period</w:t>
+      </w:r>
+      <w:r>
+        <w:rPr>
+          <w:sz w:val="24"/>
+          <w:szCs w:val="24"/>
+        </w:rPr>
+        <w:t xml:space="preserve">, which was the metric I decided to construct the portfolio around.  </w:t>
+      </w:r>
+      <w:r>
+        <w:rPr>
+          <w:sz w:val="24"/>
+          <w:szCs w:val="24"/>
+        </w:rPr>
+        <w:t xml:space="preserve">The allocation strategy helped significantly reduce the max drawdown as compare to the commonly recommended 60/30/10 portfolio.  The resulting weights went through a few volatile months but was relatively stable throughout. </w:t>
+      </w:r>
+    </w:p>
+    <w:p>
+      <w:pPr>
+        <w:spacing w:after="0" w:line="240" w:lineRule="auto"/>
+        <w:rPr>
+          <w:sz w:val="24"/>
+          <w:szCs w:val="24"/>
+        </w:rPr>
+      </w:pPr>
+    </w:p>
+    <w:p>
+      <w:pPr>
+        <w:spacing w:after="0" w:line="240" w:lineRule="auto"/>
+        <w:rPr>
+          <w:sz w:val="24"/>
+          <w:szCs w:val="24"/>
+        </w:rPr>
+      </w:pPr>
+      <w:r>
+        <w:rPr>
+          <w:sz w:val="24"/>
+          <w:szCs w:val="24"/>
+        </w:rPr>
+        <w:t>Interestingly,</w:t>
+      </w:r>
+      <w:r>
+        <w:rPr>
+          <w:sz w:val="24"/>
+          <w:szCs w:val="24"/>
+        </w:rPr>
+        <w:t xml:space="preserve"> the </w:t>
+      </w:r>
+      <w:r>
+        <w:rPr>
+          <w:sz w:val="24"/>
+          <w:szCs w:val="24"/>
+        </w:rPr>
+        <w:t>algorithm even outperformed the best possible static portfolio created from the ex-post returns</w:t>
+      </w:r>
+      <w:r>
+        <w:rPr>
+          <w:sz w:val="24"/>
+          <w:szCs w:val="24"/>
+        </w:rPr>
+        <w:t xml:space="preserve"> (</w:t>
+      </w:r>
+      <w:r>
+        <w:rPr>
+          <w:sz w:val="24"/>
+          <w:szCs w:val="24"/>
+        </w:rPr>
+        <w:t>Dynamic Algorithm Sharpe: .842; Best ex-post Sharpe: .819)</w:t>
+      </w:r>
+      <w:r>
+        <w:rPr>
+          <w:sz w:val="24"/>
+          <w:szCs w:val="24"/>
+        </w:rPr>
+        <w:t xml:space="preserve">.  This represents a comparison to the best static portfolio strategy had all the returns been known ahead of time and is a very strong result.   </w:t>
+      </w:r>
     </w:p>
     <w:p>
       <w:pPr>
@@ -3558,6 +3645,47 @@
           <w:szCs w:val="28"/>
         </w:rPr>
         <w:t>Further Research</w:t>
+      </w:r>
+    </w:p>
+    <w:p>
+      <w:pPr>
+        <w:spacing w:after="0" w:line="240" w:lineRule="auto"/>
+        <w:rPr>
+          <w:sz w:val="24"/>
+          <w:szCs w:val="24"/>
+        </w:rPr>
+      </w:pPr>
+      <w:r>
+        <w:rPr>
+          <w:sz w:val="24"/>
+          <w:szCs w:val="24"/>
+        </w:rPr>
+        <w:t xml:space="preserve">This project was a great first step into rethinking the portfolio allocation problem.  I successfully showed that a dynamic algorithm based on economic regime similarity could outperform even the best possible static portfolio with returns known ahead of time.  This opens the door for a variety of deeper investigation, which can easily be incorporated into similar framework I have already built.  </w:t>
+      </w:r>
+    </w:p>
+    <w:p>
+      <w:pPr>
+        <w:spacing w:after="0" w:line="240" w:lineRule="auto"/>
+        <w:rPr>
+          <w:sz w:val="24"/>
+          <w:szCs w:val="24"/>
+        </w:rPr>
+      </w:pPr>
+    </w:p>
+    <w:p>
+      <w:pPr>
+        <w:spacing w:after="0" w:line="240" w:lineRule="auto"/>
+        <w:rPr>
+          <w:sz w:val="24"/>
+          <w:szCs w:val="24"/>
+        </w:rPr>
+      </w:pPr>
+      <w:r>
+        <w:rPr>
+          <w:sz w:val="24"/>
+          <w:szCs w:val="24"/>
+        </w:rPr>
+        <w:t xml:space="preserve">The first extension would be to incorporate transaction costs into the model.  This would lower the returns on the higher turnover dynamic model but this could be incorporated into the optimization process.  Additionally, I could use and expanding window and create new features to incorporate more variables and training data into the model.  Lastly, I could incorporate a separate function that would predict the best possible Sharpe for the upcoming period.  This would help classify the overall investment environment as good or bad and help determine how aggressive the weights would be skewed towards higher risk assets. </w:t>
       </w:r>
     </w:p>
     <w:sectPr>

</xml_diff>